<commit_message>
Se actualizó el informe
</commit_message>
<xml_diff>
--- a/PA03-INFORME_POO-GRUPO12-NRC13967.docx
+++ b/PA03-INFORME_POO-GRUPO12-NRC13967.docx
@@ -27,12 +27,12 @@
             <wp:extent cx="1637969" cy="469856"/>
             <wp:effectExtent b="0" l="0" r="0" t="0"/>
             <wp:wrapNone/>
-            <wp:docPr descr="logo_uc - Universidad Continental" id="100" name="image23.png"/>
+            <wp:docPr descr="logo_uc - Universidad Continental" id="100" name="image21.png"/>
             <a:graphic>
               <a:graphicData uri="http://schemas.openxmlformats.org/drawingml/2006/picture">
                 <pic:pic>
                   <pic:nvPicPr>
-                    <pic:cNvPr descr="logo_uc - Universidad Continental" id="0" name="image23.png"/>
+                    <pic:cNvPr descr="logo_uc - Universidad Continental" id="0" name="image21.png"/>
                     <pic:cNvPicPr preferRelativeResize="0"/>
                   </pic:nvPicPr>
                   <pic:blipFill>
@@ -72,19 +72,6 @@
     </w:p>
     <w:p>
       <w:pPr>
-        <w:rPr>
-          <w:rFonts w:ascii="Century Gothic" w:cs="Century Gothic" w:eastAsia="Century Gothic" w:hAnsi="Century Gothic"/>
-          <w:color w:val="000000"/>
-        </w:rPr>
-      </w:pPr>
-      <w:r>
-        <w:rPr>
-          <w:rtl w:val="0"/>
-        </w:rPr>
-      </w:r>
-    </w:p>
-    <w:p>
-      <w:pPr>
         <w:jc w:val="center"/>
         <w:rPr>
           <w:rFonts w:ascii="Century Gothic" w:cs="Century Gothic" w:eastAsia="Century Gothic" w:hAnsi="Century Gothic"/>
@@ -135,20 +122,6 @@
           <w:rtl w:val="0"/>
         </w:rPr>
         <w:t xml:space="preserve">Escuela Académico Profesional de Ingeniería de Sistemas e Informática</w:t>
-      </w:r>
-    </w:p>
-    <w:p>
-      <w:pPr>
-        <w:jc w:val="center"/>
-        <w:rPr>
-          <w:rFonts w:ascii="Century Gothic" w:cs="Century Gothic" w:eastAsia="Century Gothic" w:hAnsi="Century Gothic"/>
-          <w:color w:val="000000"/>
-        </w:rPr>
-      </w:pPr>
-      <w:r>
-        <w:rPr>
-          <w:rtl w:val="0"/>
-        </w:rPr>
       </w:r>
     </w:p>
     <w:p>
@@ -356,12 +329,12 @@
             <wp:extent cx="713422" cy="713422"/>
             <wp:effectExtent b="0" l="0" r="0" t="0"/>
             <wp:wrapNone/>
-            <wp:docPr id="102" name="image22.png"/>
+            <wp:docPr id="102" name="image23.png"/>
             <a:graphic>
               <a:graphicData uri="http://schemas.openxmlformats.org/drawingml/2006/picture">
                 <pic:pic>
                   <pic:nvPicPr>
-                    <pic:cNvPr id="0" name="image22.png"/>
+                    <pic:cNvPr id="0" name="image23.png"/>
                     <pic:cNvPicPr preferRelativeResize="0"/>
                   </pic:nvPicPr>
                   <pic:blipFill>
@@ -433,12 +406,12 @@
             <wp:extent cx="1789747" cy="343632"/>
             <wp:effectExtent b="0" l="0" r="0" t="0"/>
             <wp:wrapNone/>
-            <wp:docPr id="105" name="image24.png"/>
+            <wp:docPr id="105" name="image25.png"/>
             <a:graphic>
               <a:graphicData uri="http://schemas.openxmlformats.org/drawingml/2006/picture">
                 <pic:pic>
                   <pic:nvPicPr>
-                    <pic:cNvPr id="0" name="image24.png"/>
+                    <pic:cNvPr id="0" name="image25.png"/>
                     <pic:cNvPicPr preferRelativeResize="0"/>
                   </pic:nvPicPr>
                   <pic:blipFill>
@@ -503,12 +476,12 @@
             <wp:extent cx="1028700" cy="1005205"/>
             <wp:effectExtent b="0" l="0" r="0" t="0"/>
             <wp:wrapNone/>
-            <wp:docPr id="95" name="image9.png"/>
+            <wp:docPr id="95" name="image8.png"/>
             <a:graphic>
               <a:graphicData uri="http://schemas.openxmlformats.org/drawingml/2006/picture">
                 <pic:pic>
                   <pic:nvPicPr>
-                    <pic:cNvPr id="0" name="image9.png"/>
+                    <pic:cNvPr id="0" name="image8.png"/>
                     <pic:cNvPicPr preferRelativeResize="0"/>
                   </pic:nvPicPr>
                   <pic:blipFill>
@@ -664,6 +637,62 @@
           <w:rtl w:val="0"/>
         </w:rPr>
         <w:t xml:space="preserve">Mercado Guerrero Edward David</w:t>
+      </w:r>
+    </w:p>
+    <w:p>
+      <w:pPr>
+        <w:keepNext w:val="0"/>
+        <w:keepLines w:val="0"/>
+        <w:widowControl w:val="1"/>
+        <w:numPr>
+          <w:ilvl w:val="0"/>
+          <w:numId w:val="2"/>
+        </w:numPr>
+        <w:pBdr>
+          <w:top w:space="0" w:sz="0" w:val="nil"/>
+          <w:left w:space="0" w:sz="0" w:val="nil"/>
+          <w:bottom w:space="0" w:sz="0" w:val="nil"/>
+          <w:right w:space="0" w:sz="0" w:val="nil"/>
+          <w:between w:space="0" w:sz="0" w:val="nil"/>
+        </w:pBdr>
+        <w:shd w:fill="auto" w:val="clear"/>
+        <w:spacing w:after="0" w:before="120" w:line="480" w:lineRule="auto"/>
+        <w:ind w:left="1428" w:right="0" w:hanging="360"/>
+        <w:jc w:val="both"/>
+        <w:rPr>
+          <w:rFonts w:ascii="Century Gothic" w:cs="Century Gothic" w:eastAsia="Century Gothic" w:hAnsi="Century Gothic"/>
+          <w:color w:val="000000"/>
+          <w:sz w:val="28"/>
+          <w:szCs w:val="28"/>
+        </w:rPr>
+      </w:pPr>
+      <w:r>
+        <w:rPr>
+          <w:rFonts w:ascii="Century Gothic" w:cs="Century Gothic" w:eastAsia="Century Gothic" w:hAnsi="Century Gothic"/>
+          <w:color w:val="202124"/>
+          <w:highlight w:val="white"/>
+          <w:rtl w:val="0"/>
+        </w:rPr>
+        <w:t xml:space="preserve">Barrios Morales Bruce Saul (</w:t>
+      </w:r>
+      <w:r>
+        <w:rPr>
+          <w:rFonts w:ascii="Century Gothic" w:cs="Century Gothic" w:eastAsia="Century Gothic" w:hAnsi="Century Gothic"/>
+          <w:b w:val="1"/>
+          <w:color w:val="202124"/>
+          <w:highlight w:val="white"/>
+          <w:rtl w:val="0"/>
+        </w:rPr>
+        <w:t xml:space="preserve">NO TRABAJÓ</w:t>
+      </w:r>
+      <w:r>
+        <w:rPr>
+          <w:rFonts w:ascii="Century Gothic" w:cs="Century Gothic" w:eastAsia="Century Gothic" w:hAnsi="Century Gothic"/>
+          <w:color w:val="202124"/>
+          <w:highlight w:val="white"/>
+          <w:rtl w:val="0"/>
+        </w:rPr>
+        <w:t xml:space="preserve">)</w:t>
       </w:r>
       <w:r>
         <w:rPr>
@@ -2136,12 +2165,12 @@
           <wp:inline distB="114300" distT="114300" distL="114300" distR="114300">
             <wp:extent cx="5495925" cy="3305492"/>
             <wp:effectExtent b="0" l="0" r="0" t="0"/>
-            <wp:docPr id="92" name="image19.png"/>
+            <wp:docPr id="92" name="image20.png"/>
             <a:graphic>
               <a:graphicData uri="http://schemas.openxmlformats.org/drawingml/2006/picture">
                 <pic:pic>
                   <pic:nvPicPr>
-                    <pic:cNvPr id="0" name="image19.png"/>
+                    <pic:cNvPr id="0" name="image20.png"/>
                     <pic:cNvPicPr preferRelativeResize="0"/>
                   </pic:nvPicPr>
                   <pic:blipFill>
@@ -3544,12 +3573,12 @@
           <wp:inline distB="114300" distT="114300" distL="114300" distR="114300">
             <wp:extent cx="3543300" cy="1390650"/>
             <wp:effectExtent b="0" l="0" r="0" t="0"/>
-            <wp:docPr id="93" name="image12.png"/>
+            <wp:docPr id="93" name="image14.png"/>
             <a:graphic>
               <a:graphicData uri="http://schemas.openxmlformats.org/drawingml/2006/picture">
                 <pic:pic>
                   <pic:nvPicPr>
-                    <pic:cNvPr id="0" name="image12.png"/>
+                    <pic:cNvPr id="0" name="image14.png"/>
                     <pic:cNvPicPr preferRelativeResize="0"/>
                   </pic:nvPicPr>
                   <pic:blipFill>
@@ -3610,12 +3639,12 @@
           <wp:inline distB="114300" distT="114300" distL="114300" distR="114300">
             <wp:extent cx="5399730" cy="1409700"/>
             <wp:effectExtent b="0" l="0" r="0" t="0"/>
-            <wp:docPr id="99" name="image21.png"/>
+            <wp:docPr id="99" name="image22.png"/>
             <a:graphic>
               <a:graphicData uri="http://schemas.openxmlformats.org/drawingml/2006/picture">
                 <pic:pic>
                   <pic:nvPicPr>
-                    <pic:cNvPr id="0" name="image21.png"/>
+                    <pic:cNvPr id="0" name="image22.png"/>
                     <pic:cNvPicPr preferRelativeResize="0"/>
                   </pic:nvPicPr>
                   <pic:blipFill>
@@ -3678,12 +3707,12 @@
           <wp:inline distB="114300" distT="114300" distL="114300" distR="114300">
             <wp:extent cx="5399730" cy="4787900"/>
             <wp:effectExtent b="0" l="0" r="0" t="0"/>
-            <wp:docPr id="85" name="image16.png"/>
+            <wp:docPr id="85" name="image12.png"/>
             <a:graphic>
               <a:graphicData uri="http://schemas.openxmlformats.org/drawingml/2006/picture">
                 <pic:pic>
                   <pic:nvPicPr>
-                    <pic:cNvPr id="0" name="image16.png"/>
+                    <pic:cNvPr id="0" name="image12.png"/>
                     <pic:cNvPicPr preferRelativeResize="0"/>
                   </pic:nvPicPr>
                   <pic:blipFill>
@@ -3782,12 +3811,12 @@
           <wp:inline distB="114300" distT="114300" distL="114300" distR="114300">
             <wp:extent cx="5399730" cy="4787900"/>
             <wp:effectExtent b="0" l="0" r="0" t="0"/>
-            <wp:docPr id="91" name="image20.png"/>
+            <wp:docPr id="91" name="image11.png"/>
             <a:graphic>
               <a:graphicData uri="http://schemas.openxmlformats.org/drawingml/2006/picture">
                 <pic:pic>
                   <pic:nvPicPr>
-                    <pic:cNvPr id="0" name="image20.png"/>
+                    <pic:cNvPr id="0" name="image11.png"/>
                     <pic:cNvPicPr preferRelativeResize="0"/>
                   </pic:nvPicPr>
                   <pic:blipFill>
@@ -4131,12 +4160,12 @@
           <wp:inline distB="114300" distT="114300" distL="114300" distR="114300">
             <wp:extent cx="1524000" cy="1028700"/>
             <wp:effectExtent b="0" l="0" r="0" t="0"/>
-            <wp:docPr id="83" name="image15.png"/>
+            <wp:docPr id="83" name="image24.png"/>
             <a:graphic>
               <a:graphicData uri="http://schemas.openxmlformats.org/drawingml/2006/picture">
                 <pic:pic>
                   <pic:nvPicPr>
-                    <pic:cNvPr id="0" name="image15.png"/>
+                    <pic:cNvPr id="0" name="image24.png"/>
                     <pic:cNvPicPr preferRelativeResize="0"/>
                   </pic:nvPicPr>
                   <pic:blipFill>
@@ -4168,12 +4197,12 @@
           <wp:inline distB="114300" distT="114300" distL="114300" distR="114300">
             <wp:extent cx="3562350" cy="1409700"/>
             <wp:effectExtent b="0" l="0" r="0" t="0"/>
-            <wp:docPr id="104" name="image25.png"/>
+            <wp:docPr id="104" name="image27.png"/>
             <a:graphic>
               <a:graphicData uri="http://schemas.openxmlformats.org/drawingml/2006/picture">
                 <pic:pic>
                   <pic:nvPicPr>
-                    <pic:cNvPr id="0" name="image25.png"/>
+                    <pic:cNvPr id="0" name="image27.png"/>
                     <pic:cNvPicPr preferRelativeResize="0"/>
                   </pic:nvPicPr>
                   <pic:blipFill>
@@ -4220,12 +4249,12 @@
           <wp:inline distB="114300" distT="114300" distL="114300" distR="114300">
             <wp:extent cx="5399730" cy="4787900"/>
             <wp:effectExtent b="0" l="0" r="0" t="0"/>
-            <wp:docPr id="101" name="image17.png"/>
+            <wp:docPr id="101" name="image19.png"/>
             <a:graphic>
               <a:graphicData uri="http://schemas.openxmlformats.org/drawingml/2006/picture">
                 <pic:pic>
                   <pic:nvPicPr>
-                    <pic:cNvPr id="0" name="image17.png"/>
+                    <pic:cNvPr id="0" name="image19.png"/>
                     <pic:cNvPicPr preferRelativeResize="0"/>
                   </pic:nvPicPr>
                   <pic:blipFill>
@@ -4325,12 +4354,12 @@
           <wp:inline distB="114300" distT="114300" distL="114300" distR="114300">
             <wp:extent cx="3581400" cy="1419225"/>
             <wp:effectExtent b="0" l="0" r="0" t="0"/>
-            <wp:docPr id="87" name="image26.png"/>
+            <wp:docPr id="87" name="image13.png"/>
             <a:graphic>
               <a:graphicData uri="http://schemas.openxmlformats.org/drawingml/2006/picture">
                 <pic:pic>
                   <pic:nvPicPr>
-                    <pic:cNvPr id="0" name="image26.png"/>
+                    <pic:cNvPr id="0" name="image13.png"/>
                     <pic:cNvPicPr preferRelativeResize="0"/>
                   </pic:nvPicPr>
                   <pic:blipFill>
@@ -4561,12 +4590,12 @@
           <wp:inline distB="114300" distT="114300" distL="114300" distR="114300">
             <wp:extent cx="5822430" cy="4343717"/>
             <wp:effectExtent b="25400" l="25400" r="25400" t="25400"/>
-            <wp:docPr id="94" name="image2.png"/>
+            <wp:docPr id="94" name="image3.png"/>
             <a:graphic>
               <a:graphicData uri="http://schemas.openxmlformats.org/drawingml/2006/picture">
                 <pic:pic>
                   <pic:nvPicPr>
-                    <pic:cNvPr id="0" name="image2.png"/>
+                    <pic:cNvPr id="0" name="image3.png"/>
                     <pic:cNvPicPr preferRelativeResize="0"/>
                   </pic:nvPicPr>
                   <pic:blipFill>
@@ -4731,6 +4760,20 @@
           <w:rtl w:val="0"/>
         </w:rPr>
         <w:t xml:space="preserve">Diseño de base de datos</w:t>
+      </w:r>
+    </w:p>
+    <w:p>
+      <w:pPr>
+        <w:jc w:val="left"/>
+        <w:rPr>
+          <w:b w:val="1"/>
+          <w:color w:val="000000"/>
+        </w:rPr>
+      </w:pPr>
+      <w:r>
+        <w:rPr>
+          <w:rtl w:val="0"/>
+        </w:rPr>
       </w:r>
     </w:p>
     <w:p>
@@ -7850,12 +7893,12 @@
           <wp:inline distB="114300" distT="114300" distL="114300" distR="114300">
             <wp:extent cx="5399730" cy="889000"/>
             <wp:effectExtent b="0" l="0" r="0" t="0"/>
-            <wp:docPr id="97" name="image18.jpg"/>
+            <wp:docPr id="97" name="image16.jpg"/>
             <a:graphic>
               <a:graphicData uri="http://schemas.openxmlformats.org/drawingml/2006/picture">
                 <pic:pic>
                   <pic:nvPicPr>
-                    <pic:cNvPr id="0" name="image18.jpg"/>
+                    <pic:cNvPr id="0" name="image16.jpg"/>
                     <pic:cNvPicPr preferRelativeResize="0"/>
                   </pic:nvPicPr>
                   <pic:blipFill>
@@ -7916,12 +7959,12 @@
           <wp:inline distB="114300" distT="114300" distL="114300" distR="114300">
             <wp:extent cx="5399730" cy="2374900"/>
             <wp:effectExtent b="0" l="0" r="0" t="0"/>
-            <wp:docPr id="90" name="image14.jpg"/>
+            <wp:docPr id="90" name="image18.jpg"/>
             <a:graphic>
               <a:graphicData uri="http://schemas.openxmlformats.org/drawingml/2006/picture">
                 <pic:pic>
                   <pic:nvPicPr>
-                    <pic:cNvPr id="0" name="image14.jpg"/>
+                    <pic:cNvPr id="0" name="image18.jpg"/>
                     <pic:cNvPicPr preferRelativeResize="0"/>
                   </pic:nvPicPr>
                   <pic:blipFill>
@@ -8144,12 +8187,12 @@
           <wp:inline distB="114300" distT="114300" distL="114300" distR="114300">
             <wp:extent cx="2676525" cy="590550"/>
             <wp:effectExtent b="0" l="0" r="0" t="0"/>
-            <wp:docPr id="103" name="image27.png"/>
+            <wp:docPr id="103" name="image26.png"/>
             <a:graphic>
               <a:graphicData uri="http://schemas.openxmlformats.org/drawingml/2006/picture">
                 <pic:pic>
                   <pic:nvPicPr>
-                    <pic:cNvPr id="0" name="image27.png"/>
+                    <pic:cNvPr id="0" name="image26.png"/>
                     <pic:cNvPicPr preferRelativeResize="0"/>
                   </pic:nvPicPr>
                   <pic:blipFill>
@@ -8251,12 +8294,12 @@
           <wp:inline distB="114300" distT="114300" distL="114300" distR="114300">
             <wp:extent cx="5399730" cy="774700"/>
             <wp:effectExtent b="0" l="0" r="0" t="0"/>
-            <wp:docPr id="89" name="image3.png"/>
+            <wp:docPr id="89" name="image2.png"/>
             <a:graphic>
               <a:graphicData uri="http://schemas.openxmlformats.org/drawingml/2006/picture">
                 <pic:pic>
                   <pic:nvPicPr>
-                    <pic:cNvPr id="0" name="image3.png"/>
+                    <pic:cNvPr id="0" name="image2.png"/>
                     <pic:cNvPicPr preferRelativeResize="0"/>
                   </pic:nvPicPr>
                   <pic:blipFill>
@@ -8421,12 +8464,12 @@
           <wp:inline distB="114300" distT="114300" distL="114300" distR="114300">
             <wp:extent cx="5399730" cy="1473200"/>
             <wp:effectExtent b="0" l="0" r="0" t="0"/>
-            <wp:docPr id="98" name="image10.png"/>
+            <wp:docPr id="98" name="image9.png"/>
             <a:graphic>
               <a:graphicData uri="http://schemas.openxmlformats.org/drawingml/2006/picture">
                 <pic:pic>
                   <pic:nvPicPr>
-                    <pic:cNvPr id="0" name="image10.png"/>
+                    <pic:cNvPr id="0" name="image9.png"/>
                     <pic:cNvPicPr preferRelativeResize="0"/>
                   </pic:nvPicPr>
                   <pic:blipFill>
@@ -8493,12 +8536,12 @@
           <wp:inline distB="114300" distT="114300" distL="114300" distR="114300">
             <wp:extent cx="5399730" cy="1473200"/>
             <wp:effectExtent b="0" l="0" r="0" t="0"/>
-            <wp:docPr id="84" name="image11.png"/>
+            <wp:docPr id="84" name="image17.png"/>
             <a:graphic>
               <a:graphicData uri="http://schemas.openxmlformats.org/drawingml/2006/picture">
                 <pic:pic>
                   <pic:nvPicPr>
-                    <pic:cNvPr id="0" name="image11.png"/>
+                    <pic:cNvPr id="0" name="image17.png"/>
                     <pic:cNvPicPr preferRelativeResize="0"/>
                   </pic:nvPicPr>
                   <pic:blipFill>
@@ -8565,12 +8608,12 @@
           <wp:inline distB="114300" distT="114300" distL="114300" distR="114300">
             <wp:extent cx="5399730" cy="1473200"/>
             <wp:effectExtent b="0" l="0" r="0" t="0"/>
-            <wp:docPr id="81" name="image6.png"/>
+            <wp:docPr id="81" name="image10.png"/>
             <a:graphic>
               <a:graphicData uri="http://schemas.openxmlformats.org/drawingml/2006/picture">
                 <pic:pic>
                   <pic:nvPicPr>
-                    <pic:cNvPr id="0" name="image6.png"/>
+                    <pic:cNvPr id="0" name="image10.png"/>
                     <pic:cNvPicPr preferRelativeResize="0"/>
                   </pic:nvPicPr>
                   <pic:blipFill>
@@ -8702,12 +8745,12 @@
           <wp:inline distB="114300" distT="114300" distL="114300" distR="114300">
             <wp:extent cx="5399730" cy="1651000"/>
             <wp:effectExtent b="0" l="0" r="0" t="0"/>
-            <wp:docPr id="79" name="image13.png"/>
+            <wp:docPr id="79" name="image6.png"/>
             <a:graphic>
               <a:graphicData uri="http://schemas.openxmlformats.org/drawingml/2006/picture">
                 <pic:pic>
                   <pic:nvPicPr>
-                    <pic:cNvPr id="0" name="image13.png"/>
+                    <pic:cNvPr id="0" name="image6.png"/>
                     <pic:cNvPicPr preferRelativeResize="0"/>
                   </pic:nvPicPr>
                   <pic:blipFill>
@@ -8806,12 +8849,12 @@
           <wp:inline distB="114300" distT="114300" distL="114300" distR="114300">
             <wp:extent cx="5399730" cy="774700"/>
             <wp:effectExtent b="0" l="0" r="0" t="0"/>
-            <wp:docPr id="82" name="image8.png"/>
+            <wp:docPr id="82" name="image15.png"/>
             <a:graphic>
               <a:graphicData uri="http://schemas.openxmlformats.org/drawingml/2006/picture">
                 <pic:pic>
                   <pic:nvPicPr>
-                    <pic:cNvPr id="0" name="image8.png"/>
+                    <pic:cNvPr id="0" name="image15.png"/>
                     <pic:cNvPicPr preferRelativeResize="0"/>
                   </pic:nvPicPr>
                   <pic:blipFill>
@@ -11027,7 +11070,7 @@
 
 <file path=customXML/item1.xml><?xml version="1.0" encoding="utf-8"?>
 <go:gDocsCustomXmlDataStorage xmlns:go="http://customooxmlschemas.google.com/" xmlns:r="http://schemas.openxmlformats.org/officeDocument/2006/relationships">
-  <go:docsCustomData xmlns:go="http://customooxmlschemas.google.com/" roundtripDataSignature="AMtx7mgv14bAu+BfXWmZB3v0b+Pt0f6OUw==">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</go:docsCustomData>
+  <go:docsCustomData xmlns:go="http://customooxmlschemas.google.com/" roundtripDataSignature="AMtx7mgv14bAu+BfXWmZB3v0b+Pt0f6OUw==">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</go:docsCustomData>
 </go:gDocsCustomXmlDataStorage>
 </file>
 

</xml_diff>